<commit_message>
upadted proposal including new guidelines
</commit_message>
<xml_diff>
--- a/DataBootCampProject2_Page Proposal.docx
+++ b/DataBootCampProject2_Page Proposal.docx
@@ -10,6 +10,8 @@
           <w:szCs w:val="24"/>
         </w:rPr>
       </w:pPr>
+      <w:bookmarkStart w:id="0" w:name="_GoBack"/>
+      <w:bookmarkEnd w:id="0"/>
       <w:r>
         <w:rPr>
           <w:b/>
@@ -2059,7 +2061,7 @@
           <w:numId w:val="4"/>
         </w:numPr>
       </w:pPr>
-      <w:commentRangeStart w:id="0"/>
+      <w:commentRangeStart w:id="1"/>
       <w:r>
         <w:rPr>
           <w:b/>
@@ -2069,12 +2071,12 @@
       <w:r>
         <w:t xml:space="preserve"> maximum transaction amount of the day of the week.</w:t>
       </w:r>
-      <w:commentRangeEnd w:id="0"/>
+      <w:commentRangeEnd w:id="1"/>
       <w:r>
         <w:rPr>
           <w:rStyle w:val="CommentReference"/>
         </w:rPr>
-        <w:commentReference w:id="0"/>
+        <w:commentReference w:id="1"/>
       </w:r>
     </w:p>
     <w:p>
@@ -2085,7 +2087,7 @@
           <w:numId w:val="4"/>
         </w:numPr>
       </w:pPr>
-      <w:commentRangeStart w:id="1"/>
+      <w:commentRangeStart w:id="2"/>
       <w:r>
         <w:rPr>
           <w:b/>
@@ -2095,12 +2097,12 @@
       <w:r>
         <w:t xml:space="preserve"> </w:t>
       </w:r>
-      <w:commentRangeEnd w:id="1"/>
+      <w:commentRangeEnd w:id="2"/>
       <w:r>
         <w:rPr>
           <w:rStyle w:val="CommentReference"/>
         </w:rPr>
-        <w:commentReference w:id="1"/>
+        <w:commentReference w:id="2"/>
       </w:r>
       <w:r>
         <w:t>minimum transaction amount of the day of the week.</w:t>
@@ -2132,19 +2134,19 @@
           <w:numId w:val="4"/>
         </w:numPr>
       </w:pPr>
-      <w:commentRangeStart w:id="2"/>
+      <w:commentRangeStart w:id="3"/>
       <w:r>
         <w:rPr>
           <w:b/>
         </w:rPr>
         <w:t>Hour:</w:t>
       </w:r>
-      <w:commentRangeEnd w:id="2"/>
+      <w:commentRangeEnd w:id="3"/>
       <w:r>
         <w:rPr>
           <w:rStyle w:val="CommentReference"/>
         </w:rPr>
-        <w:commentReference w:id="2"/>
+        <w:commentReference w:id="3"/>
       </w:r>
       <w:r>
         <w:t xml:space="preserve"> hour of the day of the week. Values: [00, 01, 02, 03, 04, 05, 06, 07, 08, 09, 10, 11, 12, 13, 14, 15, 16, 17, 18, 19, 20, 21, 22, 23].</w:t>
@@ -2158,19 +2160,19 @@
           <w:numId w:val="4"/>
         </w:numPr>
       </w:pPr>
-      <w:commentRangeStart w:id="3"/>
+      <w:commentRangeStart w:id="4"/>
       <w:r>
         <w:rPr>
           <w:b/>
         </w:rPr>
         <w:t>Merchants by hour:</w:t>
       </w:r>
-      <w:commentRangeEnd w:id="3"/>
+      <w:commentRangeEnd w:id="4"/>
       <w:r>
         <w:rPr>
           <w:rStyle w:val="CommentReference"/>
         </w:rPr>
-        <w:commentReference w:id="3"/>
+        <w:commentReference w:id="4"/>
       </w:r>
       <w:r>
         <w:t xml:space="preserve"> number of merchants with registered activity of the hour of the day of the week.</w:t>
@@ -5688,8 +5690,6 @@
           <w:highlight w:val="yellow"/>
         </w:rPr>
       </w:pPr>
-      <w:bookmarkStart w:id="4" w:name="_GoBack"/>
-      <w:bookmarkEnd w:id="4"/>
       <w:proofErr w:type="spellStart"/>
       <w:r>
         <w:rPr>
@@ -8246,7 +8246,7 @@
 
 <file path=word/comments.xml><?xml version="1.0" encoding="utf-8"?>
 <w:comments xmlns:wpc="http://schemas.microsoft.com/office/word/2010/wordprocessingCanvas" xmlns:cx="http://schemas.microsoft.com/office/drawing/2014/chartex" xmlns:cx1="http://schemas.microsoft.com/office/drawing/2015/9/8/chartex" xmlns:cx2="http://schemas.microsoft.com/office/drawing/2015/10/21/chartex" xmlns:cx3="http://schemas.microsoft.com/office/drawing/2016/5/9/chartex" xmlns:cx4="http://schemas.microsoft.com/office/drawing/2016/5/10/chartex" xmlns:cx5="http://schemas.microsoft.com/office/drawing/2016/5/11/chartex" xmlns:cx6="http://schemas.microsoft.com/office/drawing/2016/5/12/chartex" xmlns:cx7="http://schemas.microsoft.com/office/drawing/2016/5/13/chartex" xmlns:cx8="http://schemas.microsoft.com/office/drawing/2016/5/14/chartex" xmlns:mc="http://schemas.openxmlformats.org/markup-compatibility/2006" xmlns:aink="http://schemas.microsoft.com/office/drawing/2016/ink" xmlns:am3d="http://schemas.microsoft.com/office/drawing/2017/model3d" xmlns:o="urn:schemas-microsoft-com:office:office" xmlns:r="http://schemas.openxmlformats.org/officeDocument/2006/relationships" xmlns:m="http://schemas.openxmlformats.org/officeDocument/2006/math" xmlns:v="urn:schemas-microsoft-com:vml" xmlns:wp14="http://schemas.microsoft.com/office/word/2010/wordprocessingDrawing" xmlns:wp="http://schemas.openxmlformats.org/drawingml/2006/wordprocessingDrawing" xmlns:w10="urn:schemas-microsoft-com:office:word" xmlns:w="http://schemas.openxmlformats.org/wordprocessingml/2006/main" xmlns:w14="http://schemas.microsoft.com/office/word/2010/wordml" xmlns:w15="http://schemas.microsoft.com/office/word/2012/wordml" xmlns:w16cid="http://schemas.microsoft.com/office/word/2016/wordml/cid" xmlns:w16se="http://schemas.microsoft.com/office/word/2015/wordml/symex" xmlns:wpg="http://schemas.microsoft.com/office/word/2010/wordprocessingGroup" xmlns:wpi="http://schemas.microsoft.com/office/word/2010/wordprocessingInk" xmlns:wne="http://schemas.microsoft.com/office/word/2006/wordml" xmlns:wps="http://schemas.microsoft.com/office/word/2010/wordprocessingShape" mc:Ignorable="w14 w15 w16se w16cid wp14">
-  <w:comment w:id="0" w:author="Geraldine Carrillo Monroy" w:date="2019-03-30T16:09:00Z" w:initials="GCM">
+  <w:comment w:id="1" w:author="Geraldine Carrillo Monroy" w:date="2019-03-30T16:09:00Z" w:initials="GCM">
     <w:p>
       <w:pPr>
         <w:pStyle w:val="CommentText"/>
@@ -8262,7 +8262,7 @@
       </w:r>
     </w:p>
   </w:comment>
-  <w:comment w:id="1" w:author="Geraldine Carrillo Monroy" w:date="2019-03-30T16:11:00Z" w:initials="GCM">
+  <w:comment w:id="2" w:author="Geraldine Carrillo Monroy" w:date="2019-03-30T16:11:00Z" w:initials="GCM">
     <w:p>
       <w:pPr>
         <w:pStyle w:val="CommentText"/>
@@ -8275,26 +8275,26 @@
       </w:r>
       <w:r>
         <w:t>You can have a system in which, if you reach some minimum level you can display some special offers.</w:t>
-      </w:r>
-    </w:p>
-  </w:comment>
-  <w:comment w:id="2" w:author="Geraldine Carrillo Monroy" w:date="2019-03-30T16:13:00Z" w:initials="GCM">
-    <w:p>
-      <w:pPr>
-        <w:pStyle w:val="CommentText"/>
-      </w:pPr>
-      <w:r>
-        <w:rPr>
-          <w:rStyle w:val="CommentReference"/>
-        </w:rPr>
-        <w:annotationRef/>
-      </w:r>
-      <w:r>
-        <w:t>Is there enough supply for customers at a certain time of a specific day of the week?</w:t>
       </w:r>
     </w:p>
   </w:comment>
   <w:comment w:id="3" w:author="Geraldine Carrillo Monroy" w:date="2019-03-30T16:13:00Z" w:initials="GCM">
+    <w:p>
+      <w:pPr>
+        <w:pStyle w:val="CommentText"/>
+      </w:pPr>
+      <w:r>
+        <w:rPr>
+          <w:rStyle w:val="CommentReference"/>
+        </w:rPr>
+        <w:annotationRef/>
+      </w:r>
+      <w:r>
+        <w:t>Is there enough supply for customers at a certain time of a specific day of the week?</w:t>
+      </w:r>
+    </w:p>
+  </w:comment>
+  <w:comment w:id="4" w:author="Geraldine Carrillo Monroy" w:date="2019-03-30T16:13:00Z" w:initials="GCM">
     <w:p>
       <w:pPr>
         <w:pStyle w:val="CommentText"/>
@@ -10497,7 +10497,7 @@
 </file>
 
 <file path=customXml/itemProps1.xml><?xml version="1.0" encoding="utf-8"?>
-<ds:datastoreItem xmlns:ds="http://schemas.openxmlformats.org/officeDocument/2006/customXml" ds:itemID="{514469CD-06A2-4B15-9224-A15CB420292A}">
+<ds:datastoreItem xmlns:ds="http://schemas.openxmlformats.org/officeDocument/2006/customXml" ds:itemID="{EA958B07-757E-4719-B972-E9960D109216}">
   <ds:schemaRefs>
     <ds:schemaRef ds:uri="http://schemas.openxmlformats.org/officeDocument/2006/bibliography"/>
   </ds:schemaRefs>

</xml_diff>